<commit_message>
Updated MS with Adam's comments + finalized figures
</commit_message>
<xml_diff>
--- a/Drafts/Draft 3/Soft_selection_salmonids_Supplementary.docx
+++ b/Drafts/Draft 3/Soft_selection_salmonids_Supplementary.docx
@@ -12,16 +12,13 @@
       </w:pPr>
       <w:r>
         <w:rPr>
-          <w:rFonts w:ascii="Times New Roman" w:eastAsiaTheme="minorEastAsia" w:hAnsi="Times New Roman" w:cs="Times New Roman"/>
-          <w:iCs/>
           <w:noProof/>
-          <w:lang w:val="en-GB" w:eastAsia="en-GB"/>
         </w:rPr>
         <w:drawing>
-          <wp:inline distT="0" distB="0" distL="0" distR="0" wp14:anchorId="46258685" wp14:editId="192E19A6">
-            <wp:extent cx="4211761" cy="3710928"/>
-            <wp:effectExtent l="0" t="0" r="0" b="4445"/>
-            <wp:docPr id="4" name="Picture 4"/>
+          <wp:inline distT="0" distB="0" distL="0" distR="0" wp14:anchorId="24A97AE8" wp14:editId="368DED21">
+            <wp:extent cx="5731510" cy="4716780"/>
+            <wp:effectExtent l="0" t="0" r="2540" b="7620"/>
+            <wp:docPr id="1" name="Picture 1"/>
             <wp:cNvGraphicFramePr>
               <a:graphicFrameLocks xmlns:a="http://schemas.openxmlformats.org/drawingml/2006/main" noChangeAspect="1"/>
             </wp:cNvGraphicFramePr>
@@ -29,33 +26,23 @@
               <a:graphicData uri="http://schemas.openxmlformats.org/drawingml/2006/picture">
                 <pic:pic xmlns:pic="http://schemas.openxmlformats.org/drawingml/2006/picture">
                   <pic:nvPicPr>
-                    <pic:cNvPr id="0" name="Picture 2"/>
-                    <pic:cNvPicPr>
-                      <a:picLocks noChangeAspect="1" noChangeArrowheads="1"/>
-                    </pic:cNvPicPr>
+                    <pic:cNvPr id="1" name=""/>
+                    <pic:cNvPicPr/>
                   </pic:nvPicPr>
                   <pic:blipFill>
-                    <a:blip r:embed="rId4">
-                      <a:extLst>
-                        <a:ext uri="{28A0092B-C50C-407E-A947-70E740481C1C}">
-                          <a14:useLocalDpi xmlns:a14="http://schemas.microsoft.com/office/drawing/2010/main" val="0"/>
-                        </a:ext>
-                      </a:extLst>
-                    </a:blip>
-                    <a:srcRect/>
+                    <a:blip r:embed="rId4"/>
                     <a:stretch>
                       <a:fillRect/>
                     </a:stretch>
                   </pic:blipFill>
-                  <pic:spPr bwMode="auto">
+                  <pic:spPr>
                     <a:xfrm>
                       <a:off x="0" y="0"/>
-                      <a:ext cx="4226532" cy="3723942"/>
+                      <a:ext cx="5731510" cy="4716780"/>
                     </a:xfrm>
                     <a:prstGeom prst="rect">
                       <a:avLst/>
                     </a:prstGeom>
-                    <a:noFill/>
                   </pic:spPr>
                 </pic:pic>
               </a:graphicData>
@@ -66,6 +53,7 @@
     </w:p>
     <w:p>
       <w:pPr>
+        <w:jc w:val="both"/>
         <w:rPr>
           <w:rFonts w:ascii="Times New Roman" w:eastAsiaTheme="minorEastAsia" w:hAnsi="Times New Roman" w:cs="Times New Roman"/>
         </w:rPr>
@@ -185,18 +173,88 @@
           <w:rFonts w:ascii="Times New Roman" w:hAnsi="Times New Roman" w:cs="Times New Roman"/>
         </w:rPr>
       </w:pPr>
-      <w:r>
-        <w:rPr>
-          <w:rFonts w:ascii="Times New Roman" w:hAnsi="Times New Roman" w:cs="Times New Roman"/>
+    </w:p>
+    <w:p>
+      <w:pPr>
+        <w:jc w:val="center"/>
+        <w:rPr>
+          <w:rFonts w:ascii="Times New Roman" w:hAnsi="Times New Roman" w:cs="Times New Roman"/>
+        </w:rPr>
+      </w:pPr>
+    </w:p>
+    <w:p>
+      <w:pPr>
+        <w:jc w:val="center"/>
+        <w:rPr>
+          <w:rFonts w:ascii="Times New Roman" w:hAnsi="Times New Roman" w:cs="Times New Roman"/>
+        </w:rPr>
+      </w:pPr>
+    </w:p>
+    <w:p>
+      <w:pPr>
+        <w:jc w:val="center"/>
+        <w:rPr>
+          <w:rFonts w:ascii="Times New Roman" w:hAnsi="Times New Roman" w:cs="Times New Roman"/>
+        </w:rPr>
+      </w:pPr>
+    </w:p>
+    <w:p>
+      <w:pPr>
+        <w:jc w:val="center"/>
+        <w:rPr>
+          <w:rFonts w:ascii="Times New Roman" w:hAnsi="Times New Roman" w:cs="Times New Roman"/>
+        </w:rPr>
+      </w:pPr>
+    </w:p>
+    <w:p>
+      <w:pPr>
+        <w:jc w:val="center"/>
+        <w:rPr>
+          <w:rFonts w:ascii="Times New Roman" w:hAnsi="Times New Roman" w:cs="Times New Roman"/>
+        </w:rPr>
+      </w:pPr>
+    </w:p>
+    <w:p>
+      <w:pPr>
+        <w:jc w:val="center"/>
+        <w:rPr>
+          <w:rFonts w:ascii="Times New Roman" w:hAnsi="Times New Roman" w:cs="Times New Roman"/>
+        </w:rPr>
+      </w:pPr>
+    </w:p>
+    <w:p>
+      <w:pPr>
+        <w:jc w:val="center"/>
+        <w:rPr>
+          <w:rFonts w:ascii="Times New Roman" w:hAnsi="Times New Roman" w:cs="Times New Roman"/>
+        </w:rPr>
+      </w:pPr>
+    </w:p>
+    <w:p>
+      <w:pPr>
+        <w:jc w:val="center"/>
+        <w:rPr>
+          <w:rFonts w:ascii="Times New Roman" w:hAnsi="Times New Roman" w:cs="Times New Roman"/>
+        </w:rPr>
+      </w:pPr>
+    </w:p>
+    <w:p>
+      <w:pPr>
+        <w:jc w:val="center"/>
+        <w:rPr>
+          <w:rFonts w:ascii="Times New Roman" w:hAnsi="Times New Roman" w:cs="Times New Roman"/>
+        </w:rPr>
+      </w:pPr>
+      <w:r>
+        <w:rPr>
           <w:noProof/>
-          <w:lang w:val="en-GB" w:eastAsia="en-GB"/>
         </w:rPr>
         <w:lastRenderedPageBreak/>
         <w:drawing>
-          <wp:inline distT="0" distB="0" distL="0" distR="0" wp14:anchorId="59BAE0EF" wp14:editId="45B040D1">
-            <wp:extent cx="3664786" cy="3641383"/>
-            <wp:effectExtent l="0" t="0" r="0" b="0"/>
-            <wp:docPr id="2" name="Picture 2"/>
+          <wp:inline distT="0" distB="0" distL="0" distR="0" wp14:anchorId="4EE93192" wp14:editId="6674D9FF">
+            <wp:extent cx="5731510" cy="4774565"/>
+            <wp:effectExtent l="0" t="0" r="2540" b="6985"/>
+            <wp:docPr id="6" name="Picture 6"/>
             <wp:cNvGraphicFramePr>
               <a:graphicFrameLocks xmlns:a="http://schemas.openxmlformats.org/drawingml/2006/main" noChangeAspect="1"/>
             </wp:cNvGraphicFramePr>
@@ -204,33 +262,23 @@
               <a:graphicData uri="http://schemas.openxmlformats.org/drawingml/2006/picture">
                 <pic:pic xmlns:pic="http://schemas.openxmlformats.org/drawingml/2006/picture">
                   <pic:nvPicPr>
-                    <pic:cNvPr id="0" name="Picture 2"/>
-                    <pic:cNvPicPr>
-                      <a:picLocks noChangeAspect="1" noChangeArrowheads="1"/>
-                    </pic:cNvPicPr>
+                    <pic:cNvPr id="1" name=""/>
+                    <pic:cNvPicPr/>
                   </pic:nvPicPr>
                   <pic:blipFill>
-                    <a:blip r:embed="rId5">
-                      <a:extLst>
-                        <a:ext uri="{28A0092B-C50C-407E-A947-70E740481C1C}">
-                          <a14:useLocalDpi xmlns:a14="http://schemas.microsoft.com/office/drawing/2010/main" val="0"/>
-                        </a:ext>
-                      </a:extLst>
-                    </a:blip>
-                    <a:srcRect/>
+                    <a:blip r:embed="rId5"/>
                     <a:stretch>
                       <a:fillRect/>
                     </a:stretch>
                   </pic:blipFill>
-                  <pic:spPr bwMode="auto">
+                  <pic:spPr>
                     <a:xfrm>
                       <a:off x="0" y="0"/>
-                      <a:ext cx="3681229" cy="3657721"/>
+                      <a:ext cx="5731510" cy="4774565"/>
                     </a:xfrm>
                     <a:prstGeom prst="rect">
                       <a:avLst/>
                     </a:prstGeom>
-                    <a:noFill/>
                   </pic:spPr>
                 </pic:pic>
               </a:graphicData>
@@ -241,6 +289,7 @@
     </w:p>
     <w:p>
       <w:pPr>
+        <w:jc w:val="both"/>
         <w:rPr>
           <w:rFonts w:ascii="Times New Roman" w:eastAsiaTheme="minorEastAsia" w:hAnsi="Times New Roman" w:cs="Times New Roman"/>
         </w:rPr>
@@ -308,18 +357,104 @@
           <w:rFonts w:ascii="Times New Roman" w:eastAsiaTheme="minorEastAsia" w:hAnsi="Times New Roman" w:cs="Times New Roman"/>
         </w:rPr>
       </w:pPr>
-      <w:r>
-        <w:rPr>
-          <w:rFonts w:ascii="Times New Roman" w:eastAsiaTheme="minorEastAsia" w:hAnsi="Times New Roman" w:cs="Times New Roman"/>
+    </w:p>
+    <w:p>
+      <w:pPr>
+        <w:jc w:val="center"/>
+        <w:rPr>
+          <w:rFonts w:ascii="Times New Roman" w:eastAsiaTheme="minorEastAsia" w:hAnsi="Times New Roman" w:cs="Times New Roman"/>
+        </w:rPr>
+      </w:pPr>
+    </w:p>
+    <w:p>
+      <w:pPr>
+        <w:jc w:val="center"/>
+        <w:rPr>
+          <w:rFonts w:ascii="Times New Roman" w:eastAsiaTheme="minorEastAsia" w:hAnsi="Times New Roman" w:cs="Times New Roman"/>
+        </w:rPr>
+      </w:pPr>
+    </w:p>
+    <w:p>
+      <w:pPr>
+        <w:jc w:val="center"/>
+        <w:rPr>
+          <w:rFonts w:ascii="Times New Roman" w:eastAsiaTheme="minorEastAsia" w:hAnsi="Times New Roman" w:cs="Times New Roman"/>
+        </w:rPr>
+      </w:pPr>
+    </w:p>
+    <w:p>
+      <w:pPr>
+        <w:jc w:val="center"/>
+        <w:rPr>
+          <w:rFonts w:ascii="Times New Roman" w:eastAsiaTheme="minorEastAsia" w:hAnsi="Times New Roman" w:cs="Times New Roman"/>
+        </w:rPr>
+      </w:pPr>
+    </w:p>
+    <w:p>
+      <w:pPr>
+        <w:jc w:val="center"/>
+        <w:rPr>
+          <w:rFonts w:ascii="Times New Roman" w:eastAsiaTheme="minorEastAsia" w:hAnsi="Times New Roman" w:cs="Times New Roman"/>
+        </w:rPr>
+      </w:pPr>
+    </w:p>
+    <w:p>
+      <w:pPr>
+        <w:jc w:val="center"/>
+        <w:rPr>
+          <w:rFonts w:ascii="Times New Roman" w:eastAsiaTheme="minorEastAsia" w:hAnsi="Times New Roman" w:cs="Times New Roman"/>
+        </w:rPr>
+      </w:pPr>
+    </w:p>
+    <w:p>
+      <w:pPr>
+        <w:jc w:val="center"/>
+        <w:rPr>
+          <w:rFonts w:ascii="Times New Roman" w:eastAsiaTheme="minorEastAsia" w:hAnsi="Times New Roman" w:cs="Times New Roman"/>
+        </w:rPr>
+      </w:pPr>
+    </w:p>
+    <w:p>
+      <w:pPr>
+        <w:jc w:val="center"/>
+        <w:rPr>
+          <w:rFonts w:ascii="Times New Roman" w:eastAsiaTheme="minorEastAsia" w:hAnsi="Times New Roman" w:cs="Times New Roman"/>
+        </w:rPr>
+      </w:pPr>
+    </w:p>
+    <w:p>
+      <w:pPr>
+        <w:jc w:val="center"/>
+        <w:rPr>
+          <w:rFonts w:ascii="Times New Roman" w:eastAsiaTheme="minorEastAsia" w:hAnsi="Times New Roman" w:cs="Times New Roman"/>
+        </w:rPr>
+      </w:pPr>
+    </w:p>
+    <w:p>
+      <w:pPr>
+        <w:jc w:val="center"/>
+        <w:rPr>
+          <w:rFonts w:ascii="Times New Roman" w:eastAsiaTheme="minorEastAsia" w:hAnsi="Times New Roman" w:cs="Times New Roman"/>
+        </w:rPr>
+      </w:pPr>
+    </w:p>
+    <w:p>
+      <w:pPr>
+        <w:jc w:val="center"/>
+        <w:rPr>
+          <w:rFonts w:ascii="Times New Roman" w:eastAsiaTheme="minorEastAsia" w:hAnsi="Times New Roman" w:cs="Times New Roman"/>
+        </w:rPr>
+      </w:pPr>
+      <w:r>
+        <w:rPr>
           <w:noProof/>
-          <w:lang w:val="en-GB" w:eastAsia="en-GB"/>
         </w:rPr>
         <w:lastRenderedPageBreak/>
         <w:drawing>
-          <wp:inline distT="0" distB="0" distL="0" distR="0" wp14:anchorId="245AFD02" wp14:editId="4D0F5A6D">
-            <wp:extent cx="4446782" cy="4418385"/>
-            <wp:effectExtent l="0" t="0" r="0" b="1270"/>
-            <wp:docPr id="7" name="Picture 7"/>
+          <wp:inline distT="0" distB="0" distL="0" distR="0" wp14:anchorId="59A8E8FC" wp14:editId="5187AC86">
+            <wp:extent cx="5731510" cy="5777865"/>
+            <wp:effectExtent l="0" t="0" r="2540" b="0"/>
+            <wp:docPr id="10" name="Picture 10"/>
             <wp:cNvGraphicFramePr>
               <a:graphicFrameLocks xmlns:a="http://schemas.openxmlformats.org/drawingml/2006/main" noChangeAspect="1"/>
             </wp:cNvGraphicFramePr>
@@ -327,33 +462,23 @@
               <a:graphicData uri="http://schemas.openxmlformats.org/drawingml/2006/picture">
                 <pic:pic xmlns:pic="http://schemas.openxmlformats.org/drawingml/2006/picture">
                   <pic:nvPicPr>
-                    <pic:cNvPr id="0" name="Picture 3"/>
-                    <pic:cNvPicPr>
-                      <a:picLocks noChangeAspect="1" noChangeArrowheads="1"/>
-                    </pic:cNvPicPr>
+                    <pic:cNvPr id="1" name=""/>
+                    <pic:cNvPicPr/>
                   </pic:nvPicPr>
                   <pic:blipFill>
-                    <a:blip r:embed="rId6">
-                      <a:extLst>
-                        <a:ext uri="{28A0092B-C50C-407E-A947-70E740481C1C}">
-                          <a14:useLocalDpi xmlns:a14="http://schemas.microsoft.com/office/drawing/2010/main" val="0"/>
-                        </a:ext>
-                      </a:extLst>
-                    </a:blip>
-                    <a:srcRect/>
+                    <a:blip r:embed="rId6"/>
                     <a:stretch>
                       <a:fillRect/>
                     </a:stretch>
                   </pic:blipFill>
-                  <pic:spPr bwMode="auto">
+                  <pic:spPr>
                     <a:xfrm>
                       <a:off x="0" y="0"/>
-                      <a:ext cx="4453386" cy="4424947"/>
+                      <a:ext cx="5731510" cy="5777865"/>
                     </a:xfrm>
                     <a:prstGeom prst="rect">
                       <a:avLst/>
                     </a:prstGeom>
-                    <a:noFill/>
                   </pic:spPr>
                 </pic:pic>
               </a:graphicData>
@@ -364,6 +489,7 @@
     </w:p>
     <w:p>
       <w:pPr>
+        <w:jc w:val="both"/>
         <w:rPr>
           <w:rFonts w:ascii="Times New Roman" w:eastAsiaTheme="minorEastAsia" w:hAnsi="Times New Roman" w:cs="Times New Roman"/>
           <w:iCs/>
@@ -440,7 +566,7 @@
         <w:rPr>
           <w:rFonts w:ascii="Times New Roman" w:hAnsi="Times New Roman" w:cs="Times New Roman"/>
         </w:rPr>
-        <w:t>in the  intrusion simulations set 2</w:t>
+        <w:t>in the intrusion simulations set 2</w:t>
       </w:r>
       <w:r>
         <w:rPr>
@@ -794,49 +920,16 @@
           <w:rFonts w:ascii="Times New Roman" w:eastAsiaTheme="minorEastAsia" w:hAnsi="Times New Roman" w:cs="Times New Roman"/>
         </w:rPr>
       </w:pPr>
-    </w:p>
-    <w:p>
-      <w:pPr>
-        <w:rPr>
-          <w:rFonts w:ascii="Times New Roman" w:eastAsiaTheme="minorEastAsia" w:hAnsi="Times New Roman" w:cs="Times New Roman"/>
-        </w:rPr>
-      </w:pPr>
-    </w:p>
-    <w:p>
-      <w:pPr>
-        <w:rPr>
-          <w:rFonts w:ascii="Times New Roman" w:eastAsiaTheme="minorEastAsia" w:hAnsi="Times New Roman" w:cs="Times New Roman"/>
-        </w:rPr>
-      </w:pPr>
-    </w:p>
-    <w:p>
-      <w:pPr>
-        <w:rPr>
-          <w:rFonts w:ascii="Times New Roman" w:eastAsiaTheme="minorEastAsia" w:hAnsi="Times New Roman" w:cs="Times New Roman"/>
-        </w:rPr>
-      </w:pPr>
-    </w:p>
-    <w:p>
-      <w:pPr>
-        <w:jc w:val="center"/>
-        <w:rPr>
-          <w:rFonts w:ascii="Times New Roman" w:eastAsiaTheme="minorEastAsia" w:hAnsi="Times New Roman" w:cs="Times New Roman"/>
-          <w:iCs/>
-        </w:rPr>
-      </w:pPr>
-      <w:r>
-        <w:rPr>
-          <w:rFonts w:ascii="Times New Roman" w:eastAsiaTheme="minorEastAsia" w:hAnsi="Times New Roman" w:cs="Times New Roman"/>
-          <w:iCs/>
+      <w:r>
+        <w:rPr>
           <w:noProof/>
-          <w:lang w:val="en-GB" w:eastAsia="en-GB"/>
         </w:rPr>
         <w:lastRenderedPageBreak/>
         <w:drawing>
-          <wp:inline distT="0" distB="0" distL="0" distR="0" wp14:anchorId="51D5F93A" wp14:editId="7C66131D">
-            <wp:extent cx="4670347" cy="4640524"/>
-            <wp:effectExtent l="0" t="0" r="0" b="8255"/>
-            <wp:docPr id="3" name="Picture 3"/>
+          <wp:inline distT="0" distB="0" distL="0" distR="0" wp14:anchorId="54A9A11E" wp14:editId="56589EE4">
+            <wp:extent cx="5731510" cy="4791710"/>
+            <wp:effectExtent l="0" t="0" r="2540" b="8890"/>
+            <wp:docPr id="12" name="Picture 12"/>
             <wp:cNvGraphicFramePr>
               <a:graphicFrameLocks xmlns:a="http://schemas.openxmlformats.org/drawingml/2006/main" noChangeAspect="1"/>
             </wp:cNvGraphicFramePr>
@@ -844,33 +937,23 @@
               <a:graphicData uri="http://schemas.openxmlformats.org/drawingml/2006/picture">
                 <pic:pic xmlns:pic="http://schemas.openxmlformats.org/drawingml/2006/picture">
                   <pic:nvPicPr>
-                    <pic:cNvPr id="0" name="Picture 2"/>
-                    <pic:cNvPicPr>
-                      <a:picLocks noChangeAspect="1" noChangeArrowheads="1"/>
-                    </pic:cNvPicPr>
+                    <pic:cNvPr id="1" name=""/>
+                    <pic:cNvPicPr/>
                   </pic:nvPicPr>
                   <pic:blipFill>
-                    <a:blip r:embed="rId7">
-                      <a:extLst>
-                        <a:ext uri="{28A0092B-C50C-407E-A947-70E740481C1C}">
-                          <a14:useLocalDpi xmlns:a14="http://schemas.microsoft.com/office/drawing/2010/main" val="0"/>
-                        </a:ext>
-                      </a:extLst>
-                    </a:blip>
-                    <a:srcRect/>
+                    <a:blip r:embed="rId7"/>
                     <a:stretch>
                       <a:fillRect/>
                     </a:stretch>
                   </pic:blipFill>
-                  <pic:spPr bwMode="auto">
+                  <pic:spPr>
                     <a:xfrm>
                       <a:off x="0" y="0"/>
-                      <a:ext cx="4683399" cy="4653493"/>
+                      <a:ext cx="5731510" cy="4791710"/>
                     </a:xfrm>
                     <a:prstGeom prst="rect">
                       <a:avLst/>
                     </a:prstGeom>
-                    <a:noFill/>
                   </pic:spPr>
                 </pic:pic>
               </a:graphicData>
@@ -881,6 +964,16 @@
     </w:p>
     <w:p>
       <w:pPr>
+        <w:jc w:val="center"/>
+        <w:rPr>
+          <w:rFonts w:ascii="Times New Roman" w:eastAsiaTheme="minorEastAsia" w:hAnsi="Times New Roman" w:cs="Times New Roman"/>
+          <w:iCs/>
+        </w:rPr>
+      </w:pPr>
+    </w:p>
+    <w:p>
+      <w:pPr>
+        <w:jc w:val="both"/>
         <w:rPr>
           <w:rFonts w:ascii="Times New Roman" w:eastAsiaTheme="minorEastAsia" w:hAnsi="Times New Roman" w:cs="Times New Roman"/>
           <w:iCs/>
@@ -1217,23 +1310,85 @@
     </w:p>
     <w:p>
       <w:pPr>
-        <w:jc w:val="center"/>
-        <w:rPr>
-          <w:rFonts w:ascii="Times New Roman" w:eastAsiaTheme="minorEastAsia" w:hAnsi="Times New Roman" w:cs="Times New Roman"/>
-        </w:rPr>
-      </w:pPr>
-      <w:r>
-        <w:rPr>
-          <w:rFonts w:ascii="Times New Roman" w:eastAsiaTheme="minorEastAsia" w:hAnsi="Times New Roman" w:cs="Times New Roman"/>
+        <w:rPr>
+          <w:rFonts w:ascii="Times New Roman" w:eastAsiaTheme="minorEastAsia" w:hAnsi="Times New Roman" w:cs="Times New Roman"/>
+          <w:iCs/>
+        </w:rPr>
+      </w:pPr>
+    </w:p>
+    <w:p>
+      <w:pPr>
+        <w:rPr>
+          <w:rFonts w:ascii="Times New Roman" w:eastAsiaTheme="minorEastAsia" w:hAnsi="Times New Roman" w:cs="Times New Roman"/>
+          <w:iCs/>
+        </w:rPr>
+      </w:pPr>
+    </w:p>
+    <w:p>
+      <w:pPr>
+        <w:rPr>
+          <w:rFonts w:ascii="Times New Roman" w:eastAsiaTheme="minorEastAsia" w:hAnsi="Times New Roman" w:cs="Times New Roman"/>
+          <w:iCs/>
+        </w:rPr>
+      </w:pPr>
+    </w:p>
+    <w:p>
+      <w:pPr>
+        <w:rPr>
+          <w:rFonts w:ascii="Times New Roman" w:eastAsiaTheme="minorEastAsia" w:hAnsi="Times New Roman" w:cs="Times New Roman"/>
+          <w:iCs/>
+        </w:rPr>
+      </w:pPr>
+    </w:p>
+    <w:p>
+      <w:pPr>
+        <w:rPr>
+          <w:rFonts w:ascii="Times New Roman" w:eastAsiaTheme="minorEastAsia" w:hAnsi="Times New Roman" w:cs="Times New Roman"/>
+          <w:iCs/>
+        </w:rPr>
+      </w:pPr>
+    </w:p>
+    <w:p>
+      <w:pPr>
+        <w:rPr>
+          <w:rFonts w:ascii="Times New Roman" w:eastAsiaTheme="minorEastAsia" w:hAnsi="Times New Roman" w:cs="Times New Roman"/>
+          <w:iCs/>
+        </w:rPr>
+      </w:pPr>
+    </w:p>
+    <w:p>
+      <w:pPr>
+        <w:rPr>
+          <w:rFonts w:ascii="Times New Roman" w:eastAsiaTheme="minorEastAsia" w:hAnsi="Times New Roman" w:cs="Times New Roman"/>
+          <w:iCs/>
+        </w:rPr>
+      </w:pPr>
+    </w:p>
+    <w:p>
+      <w:pPr>
+        <w:rPr>
+          <w:rFonts w:ascii="Times New Roman" w:eastAsiaTheme="minorEastAsia" w:hAnsi="Times New Roman" w:cs="Times New Roman"/>
+          <w:iCs/>
+        </w:rPr>
+      </w:pPr>
+    </w:p>
+    <w:p>
+      <w:pPr>
+        <w:rPr>
+          <w:rFonts w:ascii="Times New Roman" w:eastAsiaTheme="minorEastAsia" w:hAnsi="Times New Roman" w:cs="Times New Roman"/>
+          <w:iCs/>
+        </w:rPr>
+      </w:pPr>
+      <w:r>
+        <w:rPr>
           <w:noProof/>
-          <w:lang w:val="en-GB" w:eastAsia="en-GB"/>
         </w:rPr>
         <w:lastRenderedPageBreak/>
         <w:drawing>
-          <wp:inline distT="0" distB="0" distL="0" distR="0" wp14:anchorId="1A4BAE2F" wp14:editId="52475A3C">
-            <wp:extent cx="4127500" cy="4101144"/>
-            <wp:effectExtent l="0" t="0" r="6350" b="0"/>
-            <wp:docPr id="13" name="Picture 13"/>
+          <wp:inline distT="0" distB="0" distL="0" distR="0" wp14:anchorId="791ABC56" wp14:editId="7A676895">
+            <wp:extent cx="5731510" cy="4804410"/>
+            <wp:effectExtent l="0" t="0" r="2540" b="0"/>
+            <wp:docPr id="14" name="Picture 14"/>
             <wp:cNvGraphicFramePr>
               <a:graphicFrameLocks xmlns:a="http://schemas.openxmlformats.org/drawingml/2006/main" noChangeAspect="1"/>
             </wp:cNvGraphicFramePr>
@@ -1241,33 +1396,23 @@
               <a:graphicData uri="http://schemas.openxmlformats.org/drawingml/2006/picture">
                 <pic:pic xmlns:pic="http://schemas.openxmlformats.org/drawingml/2006/picture">
                   <pic:nvPicPr>
-                    <pic:cNvPr id="0" name="Picture 5"/>
-                    <pic:cNvPicPr>
-                      <a:picLocks noChangeAspect="1" noChangeArrowheads="1"/>
-                    </pic:cNvPicPr>
+                    <pic:cNvPr id="1" name=""/>
+                    <pic:cNvPicPr/>
                   </pic:nvPicPr>
                   <pic:blipFill>
-                    <a:blip r:embed="rId8">
-                      <a:extLst>
-                        <a:ext uri="{28A0092B-C50C-407E-A947-70E740481C1C}">
-                          <a14:useLocalDpi xmlns:a14="http://schemas.microsoft.com/office/drawing/2010/main" val="0"/>
-                        </a:ext>
-                      </a:extLst>
-                    </a:blip>
-                    <a:srcRect/>
+                    <a:blip r:embed="rId8"/>
                     <a:stretch>
                       <a:fillRect/>
                     </a:stretch>
                   </pic:blipFill>
-                  <pic:spPr bwMode="auto">
+                  <pic:spPr>
                     <a:xfrm>
                       <a:off x="0" y="0"/>
-                      <a:ext cx="4136909" cy="4110493"/>
+                      <a:ext cx="5731510" cy="4804410"/>
                     </a:xfrm>
                     <a:prstGeom prst="rect">
                       <a:avLst/>
                     </a:prstGeom>
-                    <a:noFill/>
                   </pic:spPr>
                 </pic:pic>
               </a:graphicData>
@@ -1278,6 +1423,15 @@
     </w:p>
     <w:p>
       <w:pPr>
+        <w:jc w:val="center"/>
+        <w:rPr>
+          <w:rFonts w:ascii="Times New Roman" w:eastAsiaTheme="minorEastAsia" w:hAnsi="Times New Roman" w:cs="Times New Roman"/>
+        </w:rPr>
+      </w:pPr>
+    </w:p>
+    <w:p>
+      <w:pPr>
+        <w:jc w:val="both"/>
         <w:rPr>
           <w:rFonts w:ascii="Times New Roman" w:eastAsiaTheme="minorEastAsia" w:hAnsi="Times New Roman" w:cs="Times New Roman"/>
           <w:iCs/>
@@ -1320,22 +1474,12 @@
         </w:rPr>
         <w:t xml:space="preserve">in the </w:t>
       </w:r>
-      <w:del w:id="0" w:author="Ronan OSullivan" w:date="2023-08-28T15:56:00Z">
-        <w:r>
-          <w:rPr>
-            <w:rFonts w:ascii="Times New Roman" w:hAnsi="Times New Roman" w:cs="Times New Roman"/>
-          </w:rPr>
-          <w:delText>one-off</w:delText>
-        </w:r>
-      </w:del>
-      <w:ins w:id="1" w:author="Ronan OSullivan" w:date="2023-08-28T15:56:00Z">
-        <w:r>
-          <w:rPr>
-            <w:rFonts w:ascii="Times New Roman" w:hAnsi="Times New Roman" w:cs="Times New Roman"/>
-          </w:rPr>
-          <w:t>acute</w:t>
-        </w:r>
-      </w:ins>
+      <w:r>
+        <w:rPr>
+          <w:rFonts w:ascii="Times New Roman" w:hAnsi="Times New Roman" w:cs="Times New Roman"/>
+        </w:rPr>
+        <w:t>acute</w:t>
+      </w:r>
       <w:r>
         <w:rPr>
           <w:rFonts w:ascii="Times New Roman" w:hAnsi="Times New Roman" w:cs="Times New Roman"/>
@@ -1628,36 +1772,16 @@
           <w:iCs/>
         </w:rPr>
       </w:pPr>
-    </w:p>
-    <w:p>
-      <w:pPr>
-        <w:rPr>
-          <w:rFonts w:ascii="Times New Roman" w:eastAsiaTheme="minorEastAsia" w:hAnsi="Times New Roman" w:cs="Times New Roman"/>
-          <w:iCs/>
-        </w:rPr>
-      </w:pPr>
-    </w:p>
-    <w:p>
-      <w:pPr>
-        <w:jc w:val="center"/>
-        <w:rPr>
-          <w:rFonts w:ascii="Times New Roman" w:eastAsiaTheme="minorEastAsia" w:hAnsi="Times New Roman" w:cs="Times New Roman"/>
-          <w:iCs/>
-        </w:rPr>
-      </w:pPr>
-      <w:r>
-        <w:rPr>
-          <w:rFonts w:ascii="Times New Roman" w:eastAsiaTheme="minorEastAsia" w:hAnsi="Times New Roman" w:cs="Times New Roman"/>
-          <w:iCs/>
+      <w:r>
+        <w:rPr>
           <w:noProof/>
-          <w:lang w:val="en-GB" w:eastAsia="en-GB"/>
         </w:rPr>
         <w:lastRenderedPageBreak/>
         <w:drawing>
-          <wp:inline distT="0" distB="0" distL="0" distR="0" wp14:anchorId="25CCF20C" wp14:editId="1010893A">
-            <wp:extent cx="4975937" cy="3715239"/>
-            <wp:effectExtent l="0" t="0" r="0" b="0"/>
-            <wp:docPr id="9" name="Picture 9"/>
+          <wp:inline distT="0" distB="0" distL="0" distR="0" wp14:anchorId="2F39F5C8" wp14:editId="28EFA48D">
+            <wp:extent cx="5731510" cy="4760595"/>
+            <wp:effectExtent l="0" t="0" r="2540" b="1905"/>
+            <wp:docPr id="15" name="Picture 15"/>
             <wp:cNvGraphicFramePr>
               <a:graphicFrameLocks xmlns:a="http://schemas.openxmlformats.org/drawingml/2006/main" noChangeAspect="1"/>
             </wp:cNvGraphicFramePr>
@@ -1665,33 +1789,23 @@
               <a:graphicData uri="http://schemas.openxmlformats.org/drawingml/2006/picture">
                 <pic:pic xmlns:pic="http://schemas.openxmlformats.org/drawingml/2006/picture">
                   <pic:nvPicPr>
-                    <pic:cNvPr id="0" name="Picture 3"/>
-                    <pic:cNvPicPr>
-                      <a:picLocks noChangeAspect="1" noChangeArrowheads="1"/>
-                    </pic:cNvPicPr>
+                    <pic:cNvPr id="1" name=""/>
+                    <pic:cNvPicPr/>
                   </pic:nvPicPr>
                   <pic:blipFill>
-                    <a:blip r:embed="rId9">
-                      <a:extLst>
-                        <a:ext uri="{28A0092B-C50C-407E-A947-70E740481C1C}">
-                          <a14:useLocalDpi xmlns:a14="http://schemas.microsoft.com/office/drawing/2010/main" val="0"/>
-                        </a:ext>
-                      </a:extLst>
-                    </a:blip>
-                    <a:srcRect/>
+                    <a:blip r:embed="rId9"/>
                     <a:stretch>
                       <a:fillRect/>
                     </a:stretch>
                   </pic:blipFill>
-                  <pic:spPr bwMode="auto">
+                  <pic:spPr>
                     <a:xfrm>
                       <a:off x="0" y="0"/>
-                      <a:ext cx="4995368" cy="3729747"/>
+                      <a:ext cx="5731510" cy="4760595"/>
                     </a:xfrm>
                     <a:prstGeom prst="rect">
                       <a:avLst/>
                     </a:prstGeom>
-                    <a:noFill/>
                   </pic:spPr>
                 </pic:pic>
               </a:graphicData>
@@ -1702,6 +1816,7 @@
     </w:p>
     <w:p>
       <w:pPr>
+        <w:jc w:val="both"/>
         <w:rPr>
           <w:rFonts w:ascii="Times New Roman" w:eastAsiaTheme="minorEastAsia" w:hAnsi="Times New Roman" w:cs="Times New Roman"/>
           <w:iCs/>
@@ -1743,22 +1858,12 @@
         </w:rPr>
         <w:t xml:space="preserve"> on the results of </w:t>
       </w:r>
-      <w:del w:id="2" w:author="Ronan OSullivan" w:date="2023-08-28T15:57:00Z">
-        <w:r>
-          <w:rPr>
-            <w:rFonts w:ascii="Times New Roman" w:hAnsi="Times New Roman" w:cs="Times New Roman"/>
-          </w:rPr>
-          <w:delText>one-off</w:delText>
-        </w:r>
-      </w:del>
-      <w:ins w:id="3" w:author="Ronan OSullivan" w:date="2023-08-28T15:57:00Z">
-        <w:r>
-          <w:rPr>
-            <w:rFonts w:ascii="Times New Roman" w:hAnsi="Times New Roman" w:cs="Times New Roman"/>
-          </w:rPr>
-          <w:t>acute</w:t>
-        </w:r>
-      </w:ins>
+      <w:r>
+        <w:rPr>
+          <w:rFonts w:ascii="Times New Roman" w:hAnsi="Times New Roman" w:cs="Times New Roman"/>
+        </w:rPr>
+        <w:t>acute</w:t>
+      </w:r>
       <w:r>
         <w:rPr>
           <w:rFonts w:ascii="Times New Roman" w:hAnsi="Times New Roman" w:cs="Times New Roman"/>
@@ -1822,28 +1927,7 @@
         <w:rPr>
           <w:rFonts w:ascii="Times New Roman" w:eastAsiaTheme="minorEastAsia" w:hAnsi="Times New Roman" w:cs="Times New Roman"/>
         </w:rPr>
-        <w:t xml:space="preserve">95% confidence intervals across </w:t>
-      </w:r>
-      <w:commentRangeStart w:id="4"/>
-      <w:r>
-        <w:rPr>
-          <w:rFonts w:ascii="Times New Roman" w:eastAsiaTheme="minorEastAsia" w:hAnsi="Times New Roman" w:cs="Times New Roman"/>
-        </w:rPr>
-        <w:t>1000</w:t>
-      </w:r>
-      <w:commentRangeEnd w:id="4"/>
-      <w:r>
-        <w:rPr>
-          <w:rStyle w:val="CommentReference"/>
-          <w:rFonts w:ascii="Times New Roman" w:hAnsi="Times New Roman" w:cs="Times New Roman"/>
-        </w:rPr>
-        <w:commentReference w:id="4"/>
-      </w:r>
-      <w:r>
-        <w:rPr>
-          <w:rFonts w:ascii="Times New Roman" w:eastAsiaTheme="minorEastAsia" w:hAnsi="Times New Roman" w:cs="Times New Roman"/>
-        </w:rPr>
-        <w:t xml:space="preserve"> replicates shown. </w:t>
+        <w:t xml:space="preserve">95% confidence intervals across 1000 replicates shown. </w:t>
       </w:r>
       <w:r>
         <w:rPr>
@@ -1851,22 +1935,12 @@
         </w:rPr>
         <w:t xml:space="preserve">In all cases, a moderate level of </w:t>
       </w:r>
-      <w:del w:id="5" w:author="Ronan OSullivan" w:date="2023-08-28T15:58:00Z">
-        <w:r>
-          <w:rPr>
-            <w:rFonts w:ascii="Times New Roman" w:eastAsiaTheme="minorEastAsia" w:hAnsi="Times New Roman" w:cs="Times New Roman"/>
-          </w:rPr>
-          <w:delText>one-off</w:delText>
-        </w:r>
-      </w:del>
-      <w:ins w:id="6" w:author="Ronan OSullivan" w:date="2023-08-28T15:58:00Z">
-        <w:r>
-          <w:rPr>
-            <w:rFonts w:ascii="Times New Roman" w:eastAsiaTheme="minorEastAsia" w:hAnsi="Times New Roman" w:cs="Times New Roman"/>
-          </w:rPr>
-          <w:t>acute</w:t>
-        </w:r>
-      </w:ins>
+      <w:r>
+        <w:rPr>
+          <w:rFonts w:ascii="Times New Roman" w:eastAsiaTheme="minorEastAsia" w:hAnsi="Times New Roman" w:cs="Times New Roman"/>
+        </w:rPr>
+        <w:t>acute</w:t>
+      </w:r>
       <w:r>
         <w:rPr>
           <w:rFonts w:ascii="Times New Roman" w:eastAsiaTheme="minorEastAsia" w:hAnsi="Times New Roman" w:cs="Times New Roman"/>
@@ -2057,18 +2131,40 @@
           <w:rFonts w:ascii="Times New Roman" w:eastAsiaTheme="minorEastAsia" w:hAnsi="Times New Roman" w:cs="Times New Roman"/>
         </w:rPr>
       </w:pPr>
-      <w:r>
-        <w:rPr>
-          <w:rFonts w:ascii="Times New Roman" w:eastAsiaTheme="minorEastAsia" w:hAnsi="Times New Roman" w:cs="Times New Roman"/>
+    </w:p>
+    <w:p>
+      <w:pPr>
+        <w:jc w:val="center"/>
+        <w:rPr>
+          <w:rFonts w:ascii="Times New Roman" w:eastAsiaTheme="minorEastAsia" w:hAnsi="Times New Roman" w:cs="Times New Roman"/>
+        </w:rPr>
+      </w:pPr>
+    </w:p>
+    <w:p>
+      <w:pPr>
+        <w:jc w:val="center"/>
+        <w:rPr>
+          <w:rFonts w:ascii="Times New Roman" w:eastAsiaTheme="minorEastAsia" w:hAnsi="Times New Roman" w:cs="Times New Roman"/>
+        </w:rPr>
+      </w:pPr>
+    </w:p>
+    <w:p>
+      <w:pPr>
+        <w:jc w:val="center"/>
+        <w:rPr>
+          <w:rFonts w:ascii="Times New Roman" w:eastAsiaTheme="minorEastAsia" w:hAnsi="Times New Roman" w:cs="Times New Roman"/>
+        </w:rPr>
+      </w:pPr>
+      <w:r>
+        <w:rPr>
           <w:noProof/>
-          <w:lang w:val="en-GB" w:eastAsia="en-GB"/>
         </w:rPr>
         <w:lastRenderedPageBreak/>
         <w:drawing>
-          <wp:inline distT="0" distB="0" distL="0" distR="0" wp14:anchorId="0BC6D350" wp14:editId="65A55D88">
-            <wp:extent cx="4206756" cy="4190597"/>
-            <wp:effectExtent l="0" t="0" r="3810" b="635"/>
-            <wp:docPr id="8" name="Picture 8"/>
+          <wp:inline distT="0" distB="0" distL="0" distR="0" wp14:anchorId="7D9D0C99" wp14:editId="2B282219">
+            <wp:extent cx="5731510" cy="4758055"/>
+            <wp:effectExtent l="0" t="0" r="2540" b="4445"/>
+            <wp:docPr id="16" name="Picture 16"/>
             <wp:cNvGraphicFramePr>
               <a:graphicFrameLocks xmlns:a="http://schemas.openxmlformats.org/drawingml/2006/main" noChangeAspect="1"/>
             </wp:cNvGraphicFramePr>
@@ -2076,33 +2172,23 @@
               <a:graphicData uri="http://schemas.openxmlformats.org/drawingml/2006/picture">
                 <pic:pic xmlns:pic="http://schemas.openxmlformats.org/drawingml/2006/picture">
                   <pic:nvPicPr>
-                    <pic:cNvPr id="0" name="Picture 3"/>
-                    <pic:cNvPicPr>
-                      <a:picLocks noChangeAspect="1" noChangeArrowheads="1"/>
-                    </pic:cNvPicPr>
+                    <pic:cNvPr id="1" name=""/>
+                    <pic:cNvPicPr/>
                   </pic:nvPicPr>
                   <pic:blipFill>
-                    <a:blip r:embed="rId14">
-                      <a:extLst>
-                        <a:ext uri="{28A0092B-C50C-407E-A947-70E740481C1C}">
-                          <a14:useLocalDpi xmlns:a14="http://schemas.microsoft.com/office/drawing/2010/main" val="0"/>
-                        </a:ext>
-                      </a:extLst>
-                    </a:blip>
-                    <a:srcRect/>
+                    <a:blip r:embed="rId10"/>
                     <a:stretch>
                       <a:fillRect/>
                     </a:stretch>
                   </pic:blipFill>
-                  <pic:spPr bwMode="auto">
+                  <pic:spPr>
                     <a:xfrm>
                       <a:off x="0" y="0"/>
-                      <a:ext cx="4222284" cy="4206065"/>
+                      <a:ext cx="5731510" cy="4758055"/>
                     </a:xfrm>
                     <a:prstGeom prst="rect">
                       <a:avLst/>
                     </a:prstGeom>
-                    <a:noFill/>
                   </pic:spPr>
                 </pic:pic>
               </a:graphicData>
@@ -2113,39 +2199,29 @@
     </w:p>
     <w:p>
       <w:pPr>
-        <w:rPr>
-          <w:rFonts w:ascii="Times New Roman" w:eastAsiaTheme="minorEastAsia" w:hAnsi="Times New Roman" w:cs="Times New Roman"/>
-        </w:rPr>
-      </w:pPr>
-      <w:commentRangeStart w:id="7"/>
+        <w:jc w:val="both"/>
+        <w:rPr>
+          <w:rFonts w:ascii="Times New Roman" w:eastAsiaTheme="minorEastAsia" w:hAnsi="Times New Roman" w:cs="Times New Roman"/>
+        </w:rPr>
+      </w:pPr>
       <w:r>
         <w:rPr>
           <w:rFonts w:ascii="Times New Roman" w:eastAsiaTheme="minorEastAsia" w:hAnsi="Times New Roman" w:cs="Times New Roman"/>
         </w:rPr>
         <w:t xml:space="preserve">Fig.S7: Results of </w:t>
       </w:r>
-      <w:del w:id="8" w:author="Ronan OSullivan" w:date="2023-08-28T16:15:00Z">
-        <w:r>
-          <w:rPr>
-            <w:rFonts w:ascii="Times New Roman" w:eastAsiaTheme="minorEastAsia" w:hAnsi="Times New Roman" w:cs="Times New Roman"/>
-          </w:rPr>
-          <w:delText xml:space="preserve">continuous </w:delText>
-        </w:r>
-      </w:del>
-      <w:ins w:id="9" w:author="Ronan OSullivan" w:date="2023-08-28T16:15:00Z">
-        <w:r>
-          <w:rPr>
-            <w:rFonts w:ascii="Times New Roman" w:eastAsiaTheme="minorEastAsia" w:hAnsi="Times New Roman" w:cs="Times New Roman"/>
-          </w:rPr>
-          <w:t>chronic</w:t>
-        </w:r>
-        <w:r>
-          <w:rPr>
-            <w:rFonts w:ascii="Times New Roman" w:eastAsiaTheme="minorEastAsia" w:hAnsi="Times New Roman" w:cs="Times New Roman"/>
-          </w:rPr>
-          <w:t xml:space="preserve"> </w:t>
-        </w:r>
-      </w:ins>
+      <w:r>
+        <w:rPr>
+          <w:rFonts w:ascii="Times New Roman" w:eastAsiaTheme="minorEastAsia" w:hAnsi="Times New Roman" w:cs="Times New Roman"/>
+        </w:rPr>
+        <w:t>chronic</w:t>
+      </w:r>
+      <w:r>
+        <w:rPr>
+          <w:rFonts w:ascii="Times New Roman" w:eastAsiaTheme="minorEastAsia" w:hAnsi="Times New Roman" w:cs="Times New Roman"/>
+        </w:rPr>
+        <w:t xml:space="preserve"> </w:t>
+      </w:r>
       <w:r>
         <w:rPr>
           <w:rFonts w:ascii="Times New Roman" w:eastAsiaTheme="minorEastAsia" w:hAnsi="Times New Roman" w:cs="Times New Roman"/>
@@ -2156,20 +2232,7 @@
         <w:rPr>
           <w:rFonts w:ascii="Times New Roman" w:eastAsiaTheme="minorEastAsia" w:hAnsi="Times New Roman" w:cs="Times New Roman"/>
         </w:rPr>
-        <w:t xml:space="preserve"> for the low reproductive excess scenario </w:t>
-      </w:r>
-      <w:commentRangeEnd w:id="7"/>
-      <w:r>
-        <w:rPr>
-          <w:rStyle w:val="CommentReference"/>
-        </w:rPr>
-        <w:commentReference w:id="7"/>
-      </w:r>
-      <w:r>
-        <w:rPr>
-          <w:rFonts w:ascii="Times New Roman" w:eastAsiaTheme="minorEastAsia" w:hAnsi="Times New Roman" w:cs="Times New Roman"/>
-        </w:rPr>
-        <w:t>(</w:t>
+        <w:t xml:space="preserve"> for the low reproductive excess scenario (</w:t>
       </w:r>
       <m:oMath>
         <m:sSub>
@@ -2516,33 +2579,16 @@
           <w:rFonts w:ascii="Times New Roman" w:eastAsiaTheme="minorEastAsia" w:hAnsi="Times New Roman" w:cs="Times New Roman"/>
         </w:rPr>
       </w:pPr>
-    </w:p>
-    <w:p>
-      <w:pPr>
-        <w:rPr>
-          <w:rFonts w:ascii="Times New Roman" w:eastAsiaTheme="minorEastAsia" w:hAnsi="Times New Roman" w:cs="Times New Roman"/>
-        </w:rPr>
-      </w:pPr>
-    </w:p>
-    <w:p>
-      <w:pPr>
-        <w:jc w:val="center"/>
-        <w:rPr>
-          <w:rFonts w:ascii="Times New Roman" w:eastAsiaTheme="minorEastAsia" w:hAnsi="Times New Roman" w:cs="Times New Roman"/>
-        </w:rPr>
-      </w:pPr>
-      <w:r>
-        <w:rPr>
-          <w:rFonts w:ascii="Times New Roman" w:eastAsiaTheme="minorEastAsia" w:hAnsi="Times New Roman" w:cs="Times New Roman"/>
+      <w:r>
+        <w:rPr>
           <w:noProof/>
-          <w:lang w:val="en-GB" w:eastAsia="en-GB"/>
         </w:rPr>
         <w:lastRenderedPageBreak/>
         <w:drawing>
-          <wp:inline distT="0" distB="0" distL="0" distR="0" wp14:anchorId="1BF09F94" wp14:editId="7926B6D2">
-            <wp:extent cx="4328865" cy="4312236"/>
-            <wp:effectExtent l="0" t="0" r="0" b="0"/>
-            <wp:docPr id="5" name="Picture 5"/>
+          <wp:inline distT="0" distB="0" distL="0" distR="0" wp14:anchorId="1B675040" wp14:editId="73DF375A">
+            <wp:extent cx="5731510" cy="4728845"/>
+            <wp:effectExtent l="0" t="0" r="2540" b="0"/>
+            <wp:docPr id="17" name="Picture 17"/>
             <wp:cNvGraphicFramePr>
               <a:graphicFrameLocks xmlns:a="http://schemas.openxmlformats.org/drawingml/2006/main" noChangeAspect="1"/>
             </wp:cNvGraphicFramePr>
@@ -2550,33 +2596,23 @@
               <a:graphicData uri="http://schemas.openxmlformats.org/drawingml/2006/picture">
                 <pic:pic xmlns:pic="http://schemas.openxmlformats.org/drawingml/2006/picture">
                   <pic:nvPicPr>
-                    <pic:cNvPr id="0" name="Picture 2"/>
-                    <pic:cNvPicPr>
-                      <a:picLocks noChangeAspect="1" noChangeArrowheads="1"/>
-                    </pic:cNvPicPr>
+                    <pic:cNvPr id="1" name=""/>
+                    <pic:cNvPicPr/>
                   </pic:nvPicPr>
                   <pic:blipFill>
-                    <a:blip r:embed="rId15">
-                      <a:extLst>
-                        <a:ext uri="{28A0092B-C50C-407E-A947-70E740481C1C}">
-                          <a14:useLocalDpi xmlns:a14="http://schemas.microsoft.com/office/drawing/2010/main" val="0"/>
-                        </a:ext>
-                      </a:extLst>
-                    </a:blip>
-                    <a:srcRect/>
+                    <a:blip r:embed="rId11"/>
                     <a:stretch>
                       <a:fillRect/>
                     </a:stretch>
                   </pic:blipFill>
-                  <pic:spPr bwMode="auto">
+                  <pic:spPr>
                     <a:xfrm>
                       <a:off x="0" y="0"/>
-                      <a:ext cx="4350413" cy="4333701"/>
+                      <a:ext cx="5731510" cy="4728845"/>
                     </a:xfrm>
                     <a:prstGeom prst="rect">
                       <a:avLst/>
                     </a:prstGeom>
-                    <a:noFill/>
                   </pic:spPr>
                 </pic:pic>
               </a:graphicData>
@@ -2587,6 +2623,7 @@
     </w:p>
     <w:p>
       <w:pPr>
+        <w:jc w:val="both"/>
         <w:rPr>
           <w:rFonts w:ascii="Times New Roman" w:eastAsiaTheme="minorEastAsia" w:hAnsi="Times New Roman" w:cs="Times New Roman"/>
         </w:rPr>
@@ -2603,28 +2640,18 @@
         </w:rPr>
         <w:t xml:space="preserve">Results of </w:t>
       </w:r>
-      <w:del w:id="10" w:author="Ronan OSullivan" w:date="2023-08-28T16:18:00Z">
-        <w:r>
-          <w:rPr>
-            <w:rFonts w:ascii="Times New Roman" w:eastAsiaTheme="minorEastAsia" w:hAnsi="Times New Roman" w:cs="Times New Roman"/>
-          </w:rPr>
-          <w:delText xml:space="preserve">continuous </w:delText>
-        </w:r>
-      </w:del>
-      <w:ins w:id="11" w:author="Ronan OSullivan" w:date="2023-08-28T16:18:00Z">
-        <w:r>
-          <w:rPr>
-            <w:rFonts w:ascii="Times New Roman" w:eastAsiaTheme="minorEastAsia" w:hAnsi="Times New Roman" w:cs="Times New Roman"/>
-          </w:rPr>
-          <w:t>chronic</w:t>
-        </w:r>
-        <w:r>
-          <w:rPr>
-            <w:rFonts w:ascii="Times New Roman" w:eastAsiaTheme="minorEastAsia" w:hAnsi="Times New Roman" w:cs="Times New Roman"/>
-          </w:rPr>
-          <w:t xml:space="preserve"> </w:t>
-        </w:r>
-      </w:ins>
+      <w:r>
+        <w:rPr>
+          <w:rFonts w:ascii="Times New Roman" w:eastAsiaTheme="minorEastAsia" w:hAnsi="Times New Roman" w:cs="Times New Roman"/>
+        </w:rPr>
+        <w:t>chronic</w:t>
+      </w:r>
+      <w:r>
+        <w:rPr>
+          <w:rFonts w:ascii="Times New Roman" w:eastAsiaTheme="minorEastAsia" w:hAnsi="Times New Roman" w:cs="Times New Roman"/>
+        </w:rPr>
+        <w:t xml:space="preserve"> </w:t>
+      </w:r>
       <w:r>
         <w:rPr>
           <w:rFonts w:ascii="Times New Roman" w:eastAsiaTheme="minorEastAsia" w:hAnsi="Times New Roman" w:cs="Times New Roman"/>
@@ -2974,16 +3001,14 @@
       </w:pPr>
       <w:r>
         <w:rPr>
-          <w:rFonts w:ascii="Times New Roman" w:eastAsiaTheme="minorEastAsia" w:hAnsi="Times New Roman" w:cs="Times New Roman"/>
           <w:noProof/>
-          <w:lang w:val="en-GB" w:eastAsia="en-GB"/>
         </w:rPr>
         <w:lastRenderedPageBreak/>
         <w:drawing>
-          <wp:inline distT="0" distB="0" distL="0" distR="0" wp14:anchorId="2A5B7E7B" wp14:editId="24B881D5">
-            <wp:extent cx="4476861" cy="4459663"/>
-            <wp:effectExtent l="0" t="0" r="0" b="0"/>
-            <wp:docPr id="11" name="Picture 11"/>
+          <wp:inline distT="0" distB="0" distL="0" distR="0" wp14:anchorId="428D08B1" wp14:editId="41FBAF2E">
+            <wp:extent cx="5731510" cy="4743450"/>
+            <wp:effectExtent l="0" t="0" r="2540" b="0"/>
+            <wp:docPr id="18" name="Picture 18"/>
             <wp:cNvGraphicFramePr>
               <a:graphicFrameLocks xmlns:a="http://schemas.openxmlformats.org/drawingml/2006/main" noChangeAspect="1"/>
             </wp:cNvGraphicFramePr>
@@ -2991,33 +3016,23 @@
               <a:graphicData uri="http://schemas.openxmlformats.org/drawingml/2006/picture">
                 <pic:pic xmlns:pic="http://schemas.openxmlformats.org/drawingml/2006/picture">
                   <pic:nvPicPr>
-                    <pic:cNvPr id="0" name="Picture 4"/>
-                    <pic:cNvPicPr>
-                      <a:picLocks noChangeAspect="1" noChangeArrowheads="1"/>
-                    </pic:cNvPicPr>
+                    <pic:cNvPr id="1" name=""/>
+                    <pic:cNvPicPr/>
                   </pic:nvPicPr>
                   <pic:blipFill>
-                    <a:blip r:embed="rId16">
-                      <a:extLst>
-                        <a:ext uri="{28A0092B-C50C-407E-A947-70E740481C1C}">
-                          <a14:useLocalDpi xmlns:a14="http://schemas.microsoft.com/office/drawing/2010/main" val="0"/>
-                        </a:ext>
-                      </a:extLst>
-                    </a:blip>
-                    <a:srcRect/>
+                    <a:blip r:embed="rId12"/>
                     <a:stretch>
                       <a:fillRect/>
                     </a:stretch>
                   </pic:blipFill>
-                  <pic:spPr bwMode="auto">
+                  <pic:spPr>
                     <a:xfrm>
                       <a:off x="0" y="0"/>
-                      <a:ext cx="4485805" cy="4468573"/>
+                      <a:ext cx="5731510" cy="4743450"/>
                     </a:xfrm>
                     <a:prstGeom prst="rect">
                       <a:avLst/>
                     </a:prstGeom>
-                    <a:noFill/>
                   </pic:spPr>
                 </pic:pic>
               </a:graphicData>
@@ -3028,6 +3043,7 @@
     </w:p>
     <w:p>
       <w:pPr>
+        <w:jc w:val="both"/>
         <w:rPr>
           <w:rFonts w:ascii="Times New Roman" w:eastAsiaTheme="minorEastAsia" w:hAnsi="Times New Roman" w:cs="Times New Roman"/>
         </w:rPr>
@@ -3050,28 +3066,18 @@
         </w:rPr>
         <w:t xml:space="preserve">Results of </w:t>
       </w:r>
-      <w:del w:id="12" w:author="Ronan OSullivan" w:date="2023-08-28T16:19:00Z">
-        <w:r>
-          <w:rPr>
-            <w:rFonts w:ascii="Times New Roman" w:eastAsiaTheme="minorEastAsia" w:hAnsi="Times New Roman" w:cs="Times New Roman"/>
-          </w:rPr>
-          <w:delText xml:space="preserve">continuous </w:delText>
-        </w:r>
-      </w:del>
-      <w:ins w:id="13" w:author="Ronan OSullivan" w:date="2023-08-28T16:19:00Z">
-        <w:r>
-          <w:rPr>
-            <w:rFonts w:ascii="Times New Roman" w:eastAsiaTheme="minorEastAsia" w:hAnsi="Times New Roman" w:cs="Times New Roman"/>
-          </w:rPr>
-          <w:t>chronic</w:t>
-        </w:r>
-        <w:r>
-          <w:rPr>
-            <w:rFonts w:ascii="Times New Roman" w:eastAsiaTheme="minorEastAsia" w:hAnsi="Times New Roman" w:cs="Times New Roman"/>
-          </w:rPr>
-          <w:t xml:space="preserve"> </w:t>
-        </w:r>
-      </w:ins>
+      <w:r>
+        <w:rPr>
+          <w:rFonts w:ascii="Times New Roman" w:eastAsiaTheme="minorEastAsia" w:hAnsi="Times New Roman" w:cs="Times New Roman"/>
+        </w:rPr>
+        <w:t>chronic</w:t>
+      </w:r>
+      <w:r>
+        <w:rPr>
+          <w:rFonts w:ascii="Times New Roman" w:eastAsiaTheme="minorEastAsia" w:hAnsi="Times New Roman" w:cs="Times New Roman"/>
+        </w:rPr>
+        <w:t xml:space="preserve"> </w:t>
+      </w:r>
       <w:r>
         <w:rPr>
           <w:rFonts w:ascii="Times New Roman" w:eastAsiaTheme="minorEastAsia" w:hAnsi="Times New Roman" w:cs="Times New Roman"/>
@@ -3356,77 +3362,6 @@
     </w:sectPr>
   </w:body>
 </w:document>
-</file>
-
-<file path=word/comments.xml><?xml version="1.0" encoding="utf-8"?>
-<w:comments xmlns:wpc="http://schemas.microsoft.com/office/word/2010/wordprocessingCanvas" xmlns:cx="http://schemas.microsoft.com/office/drawing/2014/chartex" xmlns:cx1="http://schemas.microsoft.com/office/drawing/2015/9/8/chartex" xmlns:cx2="http://schemas.microsoft.com/office/drawing/2015/10/21/chartex" xmlns:cx3="http://schemas.microsoft.com/office/drawing/2016/5/9/chartex" xmlns:cx4="http://schemas.microsoft.com/office/drawing/2016/5/10/chartex" xmlns:cx5="http://schemas.microsoft.com/office/drawing/2016/5/11/chartex" xmlns:cx6="http://schemas.microsoft.com/office/drawing/2016/5/12/chartex" xmlns:cx7="http://schemas.microsoft.com/office/drawing/2016/5/13/chartex" xmlns:cx8="http://schemas.microsoft.com/office/drawing/2016/5/14/chartex" xmlns:mc="http://schemas.openxmlformats.org/markup-compatibility/2006" xmlns:aink="http://schemas.microsoft.com/office/drawing/2016/ink" xmlns:am3d="http://schemas.microsoft.com/office/drawing/2017/model3d" xmlns:o="urn:schemas-microsoft-com:office:office" xmlns:r="http://schemas.openxmlformats.org/officeDocument/2006/relationships" xmlns:m="http://schemas.openxmlformats.org/officeDocument/2006/math" xmlns:v="urn:schemas-microsoft-com:vml" xmlns:wp14="http://schemas.microsoft.com/office/word/2010/wordprocessingDrawing" xmlns:wp="http://schemas.openxmlformats.org/drawingml/2006/wordprocessingDrawing" xmlns:w10="urn:schemas-microsoft-com:office:word" xmlns:w="http://schemas.openxmlformats.org/wordprocessingml/2006/main" xmlns:w14="http://schemas.microsoft.com/office/word/2010/wordml" xmlns:w15="http://schemas.microsoft.com/office/word/2012/wordml" xmlns:w16cex="http://schemas.microsoft.com/office/word/2018/wordml/cex" xmlns:w16cid="http://schemas.microsoft.com/office/word/2016/wordml/cid" xmlns:w16="http://schemas.microsoft.com/office/word/2018/wordml" xmlns:w16sdtdh="http://schemas.microsoft.com/office/word/2020/wordml/sdtdatahash" xmlns:w16se="http://schemas.microsoft.com/office/word/2015/wordml/symex" xmlns:wpg="http://schemas.microsoft.com/office/word/2010/wordprocessingGroup" xmlns:wpi="http://schemas.microsoft.com/office/word/2010/wordprocessingInk" xmlns:wne="http://schemas.microsoft.com/office/word/2006/wordml" xmlns:wps="http://schemas.microsoft.com/office/word/2010/wordprocessingShape" mc:Ignorable="w14 w15 w16se w16cid w16 w16cex w16sdtdh wp14">
-  <w:comment w:id="4" w:author="Thomas Reed" w:date="2023-06-21T10:40:00Z" w:initials="TR">
-    <w:p>
-      <w:pPr>
-        <w:pStyle w:val="CommentText"/>
-      </w:pPr>
-      <w:r>
-        <w:rPr>
-          <w:rStyle w:val="CommentReference"/>
-        </w:rPr>
-        <w:annotationRef/>
-      </w:r>
-      <w:r>
-        <w:t>Actually currently just 20 reps, but will crank this up to 1000 eventually</w:t>
-      </w:r>
-    </w:p>
-  </w:comment>
-  <w:comment w:id="7" w:author="O'Sullivan, Ronan James" w:date="2023-07-11T13:55:00Z" w:initials="ORJ">
-    <w:p>
-      <w:pPr>
-        <w:pStyle w:val="CommentText"/>
-      </w:pPr>
-      <w:r>
-        <w:rPr>
-          <w:rStyle w:val="CommentReference"/>
-        </w:rPr>
-        <w:annotationRef/>
-      </w:r>
-      <w:r>
-        <w:t xml:space="preserve">For Figs. S7 – S9, I don’t really know what is being shown here from the figure captions. </w:t>
-      </w:r>
-    </w:p>
-  </w:comment>
-</w:comments>
-</file>
-
-<file path=word/commentsExtended.xml><?xml version="1.0" encoding="utf-8"?>
-<w15:commentsEx xmlns:wpc="http://schemas.microsoft.com/office/word/2010/wordprocessingCanvas" xmlns:cx="http://schemas.microsoft.com/office/drawing/2014/chartex" xmlns:cx1="http://schemas.microsoft.com/office/drawing/2015/9/8/chartex" xmlns:cx2="http://schemas.microsoft.com/office/drawing/2015/10/21/chartex" xmlns:cx3="http://schemas.microsoft.com/office/drawing/2016/5/9/chartex" xmlns:cx4="http://schemas.microsoft.com/office/drawing/2016/5/10/chartex" xmlns:cx5="http://schemas.microsoft.com/office/drawing/2016/5/11/chartex" xmlns:cx6="http://schemas.microsoft.com/office/drawing/2016/5/12/chartex" xmlns:cx7="http://schemas.microsoft.com/office/drawing/2016/5/13/chartex" xmlns:cx8="http://schemas.microsoft.com/office/drawing/2016/5/14/chartex" xmlns:mc="http://schemas.openxmlformats.org/markup-compatibility/2006" xmlns:aink="http://schemas.microsoft.com/office/drawing/2016/ink" xmlns:am3d="http://schemas.microsoft.com/office/drawing/2017/model3d" xmlns:o="urn:schemas-microsoft-com:office:office" xmlns:r="http://schemas.openxmlformats.org/officeDocument/2006/relationships" xmlns:m="http://schemas.openxmlformats.org/officeDocument/2006/math" xmlns:v="urn:schemas-microsoft-com:vml" xmlns:wp14="http://schemas.microsoft.com/office/word/2010/wordprocessingDrawing" xmlns:wp="http://schemas.openxmlformats.org/drawingml/2006/wordprocessingDrawing" xmlns:w10="urn:schemas-microsoft-com:office:word" xmlns:w="http://schemas.openxmlformats.org/wordprocessingml/2006/main" xmlns:w14="http://schemas.microsoft.com/office/word/2010/wordml" xmlns:w15="http://schemas.microsoft.com/office/word/2012/wordml" xmlns:w16cex="http://schemas.microsoft.com/office/word/2018/wordml/cex" xmlns:w16cid="http://schemas.microsoft.com/office/word/2016/wordml/cid" xmlns:w16="http://schemas.microsoft.com/office/word/2018/wordml" xmlns:w16sdtdh="http://schemas.microsoft.com/office/word/2020/wordml/sdtdatahash" xmlns:w16se="http://schemas.microsoft.com/office/word/2015/wordml/symex" xmlns:wpg="http://schemas.microsoft.com/office/word/2010/wordprocessingGroup" xmlns:wpi="http://schemas.microsoft.com/office/word/2010/wordprocessingInk" xmlns:wne="http://schemas.microsoft.com/office/word/2006/wordml" xmlns:wps="http://schemas.microsoft.com/office/word/2010/wordprocessingShape" mc:Ignorable="w14 w15 w16se w16cid w16 w16cex w16sdtdh wp14">
-  <w15:commentEx w15:paraId="297C923A" w15:done="0"/>
-  <w15:commentEx w15:paraId="2919A98B" w15:done="0"/>
-</w15:commentsEx>
-</file>
-
-<file path=word/commentsExtensible.xml><?xml version="1.0" encoding="utf-8"?>
-<w16cex:commentsExtensible xmlns:wpc="http://schemas.microsoft.com/office/word/2010/wordprocessingCanvas" xmlns:cx="http://schemas.microsoft.com/office/drawing/2014/chartex" xmlns:cx1="http://schemas.microsoft.com/office/drawing/2015/9/8/chartex" xmlns:cx2="http://schemas.microsoft.com/office/drawing/2015/10/21/chartex" xmlns:cx3="http://schemas.microsoft.com/office/drawing/2016/5/9/chartex" xmlns:cx4="http://schemas.microsoft.com/office/drawing/2016/5/10/chartex" xmlns:cx5="http://schemas.microsoft.com/office/drawing/2016/5/11/chartex" xmlns:cx6="http://schemas.microsoft.com/office/drawing/2016/5/12/chartex" xmlns:cx7="http://schemas.microsoft.com/office/drawing/2016/5/13/chartex" xmlns:cx8="http://schemas.microsoft.com/office/drawing/2016/5/14/chartex" xmlns:mc="http://schemas.openxmlformats.org/markup-compatibility/2006" xmlns:aink="http://schemas.microsoft.com/office/drawing/2016/ink" xmlns:am3d="http://schemas.microsoft.com/office/drawing/2017/model3d" xmlns:o="urn:schemas-microsoft-com:office:office" xmlns:r="http://schemas.openxmlformats.org/officeDocument/2006/relationships" xmlns:m="http://schemas.openxmlformats.org/officeDocument/2006/math" xmlns:v="urn:schemas-microsoft-com:vml" xmlns:wp14="http://schemas.microsoft.com/office/word/2010/wordprocessingDrawing" xmlns:wp="http://schemas.openxmlformats.org/drawingml/2006/wordprocessingDrawing" xmlns:w10="urn:schemas-microsoft-com:office:word" xmlns:w="http://schemas.openxmlformats.org/wordprocessingml/2006/main" xmlns:w14="http://schemas.microsoft.com/office/word/2010/wordml" xmlns:w15="http://schemas.microsoft.com/office/word/2012/wordml" xmlns:w16cex="http://schemas.microsoft.com/office/word/2018/wordml/cex" xmlns:w16cid="http://schemas.microsoft.com/office/word/2016/wordml/cid" xmlns:w16="http://schemas.microsoft.com/office/word/2018/wordml" xmlns:w16sdtdh="http://schemas.microsoft.com/office/word/2020/wordml/sdtdatahash" xmlns:w16se="http://schemas.microsoft.com/office/word/2015/wordml/symex" xmlns:wpg="http://schemas.microsoft.com/office/word/2010/wordprocessingGroup" xmlns:wpi="http://schemas.microsoft.com/office/word/2010/wordprocessingInk" xmlns:wne="http://schemas.microsoft.com/office/word/2006/wordml" xmlns:wps="http://schemas.microsoft.com/office/word/2010/wordprocessingShape" mc:Ignorable="w14 w15 w16se w16cid w16 w16cex w16sdtdh wp14">
-  <w16cex:commentExtensible w16cex:durableId="284016E5" w16cex:dateUtc="2023-06-21T09:40:00Z"/>
-</w16cex:commentsExtensible>
-</file>
-
-<file path=word/commentsIds.xml><?xml version="1.0" encoding="utf-8"?>
-<w16cid:commentsIds xmlns:wpc="http://schemas.microsoft.com/office/word/2010/wordprocessingCanvas" xmlns:cx="http://schemas.microsoft.com/office/drawing/2014/chartex" xmlns:cx1="http://schemas.microsoft.com/office/drawing/2015/9/8/chartex" xmlns:cx2="http://schemas.microsoft.com/office/drawing/2015/10/21/chartex" xmlns:cx3="http://schemas.microsoft.com/office/drawing/2016/5/9/chartex" xmlns:cx4="http://schemas.microsoft.com/office/drawing/2016/5/10/chartex" xmlns:cx5="http://schemas.microsoft.com/office/drawing/2016/5/11/chartex" xmlns:cx6="http://schemas.microsoft.com/office/drawing/2016/5/12/chartex" xmlns:cx7="http://schemas.microsoft.com/office/drawing/2016/5/13/chartex" xmlns:cx8="http://schemas.microsoft.com/office/drawing/2016/5/14/chartex" xmlns:mc="http://schemas.openxmlformats.org/markup-compatibility/2006" xmlns:aink="http://schemas.microsoft.com/office/drawing/2016/ink" xmlns:am3d="http://schemas.microsoft.com/office/drawing/2017/model3d" xmlns:o="urn:schemas-microsoft-com:office:office" xmlns:r="http://schemas.openxmlformats.org/officeDocument/2006/relationships" xmlns:m="http://schemas.openxmlformats.org/officeDocument/2006/math" xmlns:v="urn:schemas-microsoft-com:vml" xmlns:wp14="http://schemas.microsoft.com/office/word/2010/wordprocessingDrawing" xmlns:wp="http://schemas.openxmlformats.org/drawingml/2006/wordprocessingDrawing" xmlns:w10="urn:schemas-microsoft-com:office:word" xmlns:w="http://schemas.openxmlformats.org/wordprocessingml/2006/main" xmlns:w14="http://schemas.microsoft.com/office/word/2010/wordml" xmlns:w15="http://schemas.microsoft.com/office/word/2012/wordml" xmlns:w16cex="http://schemas.microsoft.com/office/word/2018/wordml/cex" xmlns:w16cid="http://schemas.microsoft.com/office/word/2016/wordml/cid" xmlns:w16="http://schemas.microsoft.com/office/word/2018/wordml" xmlns:w16sdtdh="http://schemas.microsoft.com/office/word/2020/wordml/sdtdatahash" xmlns:w16se="http://schemas.microsoft.com/office/word/2015/wordml/symex" xmlns:wpg="http://schemas.microsoft.com/office/word/2010/wordprocessingGroup" xmlns:wpi="http://schemas.microsoft.com/office/word/2010/wordprocessingInk" xmlns:wne="http://schemas.microsoft.com/office/word/2006/wordml" xmlns:wps="http://schemas.microsoft.com/office/word/2010/wordprocessingShape" mc:Ignorable="w14 w15 w16se w16cid w16 w16cex w16sdtdh wp14">
-  <w16cid:commentId w16cid:paraId="297C923A" w16cid:durableId="284016E5"/>
-  <w16cid:commentId w16cid:paraId="2919A98B" w16cid:durableId="2857DDCC"/>
-</w16cid:commentsIds>
-</file>
-
-<file path=word/people.xml><?xml version="1.0" encoding="utf-8"?>
-<w15:people xmlns:wpc="http://schemas.microsoft.com/office/word/2010/wordprocessingCanvas" xmlns:cx="http://schemas.microsoft.com/office/drawing/2014/chartex" xmlns:cx1="http://schemas.microsoft.com/office/drawing/2015/9/8/chartex" xmlns:cx2="http://schemas.microsoft.com/office/drawing/2015/10/21/chartex" xmlns:cx3="http://schemas.microsoft.com/office/drawing/2016/5/9/chartex" xmlns:cx4="http://schemas.microsoft.com/office/drawing/2016/5/10/chartex" xmlns:cx5="http://schemas.microsoft.com/office/drawing/2016/5/11/chartex" xmlns:cx6="http://schemas.microsoft.com/office/drawing/2016/5/12/chartex" xmlns:cx7="http://schemas.microsoft.com/office/drawing/2016/5/13/chartex" xmlns:cx8="http://schemas.microsoft.com/office/drawing/2016/5/14/chartex" xmlns:mc="http://schemas.openxmlformats.org/markup-compatibility/2006" xmlns:aink="http://schemas.microsoft.com/office/drawing/2016/ink" xmlns:am3d="http://schemas.microsoft.com/office/drawing/2017/model3d" xmlns:o="urn:schemas-microsoft-com:office:office" xmlns:r="http://schemas.openxmlformats.org/officeDocument/2006/relationships" xmlns:m="http://schemas.openxmlformats.org/officeDocument/2006/math" xmlns:v="urn:schemas-microsoft-com:vml" xmlns:wp14="http://schemas.microsoft.com/office/word/2010/wordprocessingDrawing" xmlns:wp="http://schemas.openxmlformats.org/drawingml/2006/wordprocessingDrawing" xmlns:w10="urn:schemas-microsoft-com:office:word" xmlns:w="http://schemas.openxmlformats.org/wordprocessingml/2006/main" xmlns:w14="http://schemas.microsoft.com/office/word/2010/wordml" xmlns:w15="http://schemas.microsoft.com/office/word/2012/wordml" xmlns:w16cex="http://schemas.microsoft.com/office/word/2018/wordml/cex" xmlns:w16cid="http://schemas.microsoft.com/office/word/2016/wordml/cid" xmlns:w16="http://schemas.microsoft.com/office/word/2018/wordml" xmlns:w16sdtdh="http://schemas.microsoft.com/office/word/2020/wordml/sdtdatahash" xmlns:w16se="http://schemas.microsoft.com/office/word/2015/wordml/symex" xmlns:wpg="http://schemas.microsoft.com/office/word/2010/wordprocessingGroup" xmlns:wpi="http://schemas.microsoft.com/office/word/2010/wordprocessingInk" xmlns:wne="http://schemas.microsoft.com/office/word/2006/wordml" xmlns:wps="http://schemas.microsoft.com/office/word/2010/wordprocessingShape" mc:Ignorable="w14 w15 w16se w16cid w16 w16cex w16sdtdh wp14">
-  <w15:person w15:author="Ronan OSullivan">
-    <w15:presenceInfo w15:providerId="AD" w15:userId="S-1-5-21-1004336348-152049171-1801674531-303460"/>
-  </w15:person>
-  <w15:person w15:author="Thomas Reed">
-    <w15:presenceInfo w15:providerId="AD" w15:userId="S::treed@ucc.ie::23e47013-11bb-41a6-9937-9615cd3a16d8"/>
-  </w15:person>
-  <w15:person w15:author="O'Sullivan, Ronan James">
-    <w15:presenceInfo w15:providerId="AD" w15:userId="S-1-5-21-16020293-282541685-632688529-463093"/>
-  </w15:person>
-</w15:people>
 </file>
 
 <file path=word/styles.xml><?xml version="1.0" encoding="utf-8"?>
@@ -3554,6 +3489,7 @@
     <w:lsdException w:name="HTML Sample" w:semiHidden="1" w:unhideWhenUsed="1"/>
     <w:lsdException w:name="HTML Typewriter" w:semiHidden="1" w:unhideWhenUsed="1"/>
     <w:lsdException w:name="HTML Variable" w:semiHidden="1" w:unhideWhenUsed="1"/>
+    <w:lsdException w:name="Normal Table" w:semiHidden="1" w:unhideWhenUsed="1"/>
     <w:lsdException w:name="annotation subject" w:semiHidden="1" w:unhideWhenUsed="1"/>
     <w:lsdException w:name="No List" w:semiHidden="1" w:unhideWhenUsed="1"/>
     <w:lsdException w:name="Outline List 1" w:semiHidden="1" w:unhideWhenUsed="1"/>
@@ -3596,8 +3532,11 @@
     <w:lsdException w:name="Table Contemporary" w:semiHidden="1" w:unhideWhenUsed="1"/>
     <w:lsdException w:name="Table Elegant" w:semiHidden="1" w:unhideWhenUsed="1"/>
     <w:lsdException w:name="Table Professional" w:semiHidden="1" w:unhideWhenUsed="1"/>
+    <w:lsdException w:name="Table Subtle 1" w:semiHidden="1" w:unhideWhenUsed="1"/>
     <w:lsdException w:name="Table Subtle 2" w:semiHidden="1" w:unhideWhenUsed="1"/>
     <w:lsdException w:name="Table Web 1" w:semiHidden="1" w:unhideWhenUsed="1"/>
+    <w:lsdException w:name="Table Web 2" w:semiHidden="1" w:unhideWhenUsed="1"/>
+    <w:lsdException w:name="Table Web 3" w:semiHidden="1" w:unhideWhenUsed="1"/>
     <w:lsdException w:name="Balloon Text" w:semiHidden="1" w:unhideWhenUsed="1"/>
     <w:lsdException w:name="Table Grid" w:uiPriority="39"/>
     <w:lsdException w:name="Table Theme" w:semiHidden="1" w:unhideWhenUsed="1"/>

</xml_diff>